<commit_message>
Mongodb - Best practices - white paper
</commit_message>
<xml_diff>
--- a/Mongodb - Scalability.docx
+++ b/Mongodb - Scalability.docx
@@ -103,300 +103,298 @@
       <w:r>
         <w:t>Storing 1 billion + documents in the database</w:t>
       </w:r>
-    </w:p>
-    <w:p>
-      <w:r>
-        <w:t>There are many Organization pushed the limits to scalability</w:t>
-      </w:r>
-    </w:p>
-    <w:p>
-      <w:proofErr w:type="spellStart"/>
-      <w:r>
-        <w:rPr>
-          <w:b/>
-        </w:rPr>
-        <w:t>Mongodb</w:t>
-      </w:r>
-      <w:proofErr w:type="spellEnd"/>
-      <w:r>
-        <w:rPr>
-          <w:b/>
-        </w:rPr>
-        <w:t xml:space="preserve"> </w:t>
-      </w:r>
-      <w:proofErr w:type="gramStart"/>
-      <w:r>
-        <w:rPr>
-          <w:b/>
-        </w:rPr>
-        <w:t>Atlas</w:t>
-      </w:r>
-      <w:r>
-        <w:t xml:space="preserve"> </w:t>
-      </w:r>
-      <w:r>
-        <w:t xml:space="preserve"> is</w:t>
-      </w:r>
-      <w:proofErr w:type="gramEnd"/>
-      <w:r>
-        <w:t xml:space="preserve"> providing high-scale</w:t>
-      </w:r>
-      <w:r>
-        <w:t xml:space="preserve"> Cloud based database with operations and security</w:t>
-      </w:r>
-      <w:r>
-        <w:t xml:space="preserve"> best practices built in. Easily deploy, </w:t>
-      </w:r>
-      <w:proofErr w:type="gramStart"/>
-      <w:r>
-        <w:t>scale  at</w:t>
-      </w:r>
-      <w:proofErr w:type="gramEnd"/>
-      <w:r>
-        <w:t xml:space="preserve"> the public cloud of your choice.</w:t>
-      </w:r>
-    </w:p>
-    <w:p>
-      <w:proofErr w:type="spellStart"/>
-      <w:r>
-        <w:rPr>
-          <w:b/>
-        </w:rPr>
-        <w:t>Mongodb</w:t>
-      </w:r>
-      <w:proofErr w:type="spellEnd"/>
-      <w:r>
-        <w:rPr>
-          <w:b/>
-        </w:rPr>
-        <w:t xml:space="preserve"> Ops Manager</w:t>
-      </w:r>
-      <w:r>
-        <w:t xml:space="preserve">, it helps automate and monitor the database on your self-managed environment. </w:t>
-      </w:r>
-      <w:proofErr w:type="spellStart"/>
-      <w:r>
-        <w:t>Mongodb</w:t>
-      </w:r>
-      <w:proofErr w:type="spellEnd"/>
-      <w:r>
-        <w:t xml:space="preserve"> OPS Manager is available for </w:t>
-      </w:r>
-      <w:proofErr w:type="spellStart"/>
-      <w:r>
-        <w:t>Mingodb</w:t>
-      </w:r>
-      <w:proofErr w:type="spellEnd"/>
-      <w:r>
-        <w:t xml:space="preserve"> Cloud Manager</w:t>
-      </w:r>
-    </w:p>
-    <w:p>
-      <w:pPr>
-        <w:rPr>
-          <w:b/>
-        </w:rPr>
-      </w:pPr>
-      <w:proofErr w:type="spellStart"/>
-      <w:r>
-        <w:rPr>
-          <w:b/>
-        </w:rPr>
-        <w:t>Mongodb</w:t>
-      </w:r>
-      <w:proofErr w:type="spellEnd"/>
-      <w:r>
-        <w:rPr>
-          <w:b/>
-        </w:rPr>
-        <w:t xml:space="preserve"> Cloud Manager </w:t>
-      </w:r>
-      <w:proofErr w:type="gramStart"/>
-      <w:r>
-        <w:rPr>
-          <w:b/>
-        </w:rPr>
-        <w:t>vs</w:t>
-      </w:r>
-      <w:proofErr w:type="gramEnd"/>
-      <w:r>
-        <w:rPr>
-          <w:b/>
-        </w:rPr>
-        <w:t xml:space="preserve"> </w:t>
-      </w:r>
-      <w:proofErr w:type="spellStart"/>
-      <w:r>
-        <w:rPr>
-          <w:b/>
-        </w:rPr>
-        <w:t>Mongodb</w:t>
-      </w:r>
-      <w:proofErr w:type="spellEnd"/>
-      <w:r>
-        <w:rPr>
-          <w:b/>
-        </w:rPr>
-        <w:t xml:space="preserve"> Atlas?</w:t>
-      </w:r>
-    </w:p>
-    <w:p>
-      <w:r>
-        <w:t>Cloud Manager is useful when you want to manager your infrastructure, but still you want to automate backups and monitoring</w:t>
-      </w:r>
-      <w:r>
-        <w:t>.</w:t>
-      </w:r>
-      <w:r>
-        <w:br/>
-      </w:r>
-      <w:proofErr w:type="gramStart"/>
-      <w:r>
-        <w:t>Atlas,</w:t>
-      </w:r>
-      <w:proofErr w:type="gramEnd"/>
-      <w:r>
-        <w:t xml:space="preserve"> goes one step further by automating the infrastructure. It is a true database as a service by </w:t>
-      </w:r>
-      <w:proofErr w:type="spellStart"/>
-      <w:r>
-        <w:t>Mongodb</w:t>
-      </w:r>
-      <w:proofErr w:type="spellEnd"/>
-      <w:r>
-        <w:t xml:space="preserve">. All you have to worry about is how to use </w:t>
-      </w:r>
-      <w:proofErr w:type="spellStart"/>
-      <w:r>
-        <w:t>mongodb</w:t>
-      </w:r>
-      <w:proofErr w:type="spellEnd"/>
-      <w:r>
-        <w:t>, it hide all the complexity of managing server.</w:t>
-      </w:r>
-    </w:p>
-    <w:p>
-      <w:pPr>
-        <w:rPr>
-          <w:b/>
-          <w:u w:val="single"/>
-        </w:rPr>
-      </w:pPr>
-      <w:r>
-        <w:rPr>
-          <w:b/>
-          <w:u w:val="single"/>
-        </w:rPr>
-        <w:t>Performance best practices:</w:t>
-      </w:r>
-    </w:p>
-    <w:p>
-      <w:proofErr w:type="spellStart"/>
-      <w:r>
-        <w:t>Mongodb</w:t>
-      </w:r>
-      <w:proofErr w:type="spellEnd"/>
-      <w:r>
-        <w:t xml:space="preserve"> is designed to meet the demands for all the modern Applications.</w:t>
-      </w:r>
-    </w:p>
-    <w:p>
-      <w:r>
-        <w:t>Data modeling</w:t>
-      </w:r>
-      <w:r>
-        <w:t xml:space="preserve"> will help to achieve the </w:t>
-      </w:r>
-      <w:r>
-        <w:rPr>
-          <w:b/>
-        </w:rPr>
-        <w:t>best way of handling data</w:t>
-      </w:r>
-      <w:r>
-        <w:t xml:space="preserve"> </w:t>
-      </w:r>
-    </w:p>
-    <w:p>
-      <w:pPr>
-        <w:rPr>
-          <w:b/>
-        </w:rPr>
-      </w:pPr>
-      <w:r>
-        <w:t xml:space="preserve">Distributed design, intelligently allowing you to </w:t>
-      </w:r>
-      <w:r>
-        <w:rPr>
-          <w:b/>
-        </w:rPr>
-        <w:t>put data where you want it</w:t>
-      </w:r>
-    </w:p>
-    <w:p>
-      <w:r>
-        <w:t xml:space="preserve">A unified experience that </w:t>
-      </w:r>
-      <w:r>
-        <w:rPr>
-          <w:b/>
-        </w:rPr>
-        <w:t>run anywhere</w:t>
-      </w:r>
-      <w:r>
-        <w:t>, this will eliminate the vendor lock-in</w:t>
-      </w:r>
-    </w:p>
-    <w:p>
-      <w:pPr>
-        <w:rPr>
-          <w:b/>
-        </w:rPr>
-      </w:pPr>
-      <w:proofErr w:type="spellStart"/>
-      <w:r>
-        <w:rPr>
-          <w:b/>
-        </w:rPr>
-        <w:t>WiredTiger</w:t>
-      </w:r>
-      <w:proofErr w:type="spellEnd"/>
-      <w:r>
-        <w:rPr>
-          <w:b/>
-        </w:rPr>
-        <w:t xml:space="preserve"> storage engine</w:t>
-      </w:r>
-    </w:p>
-    <w:p>
-      <w:pPr>
-        <w:rPr>
-          <w:b/>
-        </w:rPr>
-      </w:pPr>
-      <w:r>
-        <w:rPr>
-          <w:b/>
-        </w:rPr>
-        <w:t>Encrypted storage engine</w:t>
-      </w:r>
-    </w:p>
-    <w:p>
-      <w:pPr>
-        <w:rPr>
-          <w:b/>
-        </w:rPr>
-      </w:pPr>
-      <w:r>
-        <w:rPr>
-          <w:b/>
-        </w:rPr>
-        <w:t>In-memory storage engine</w:t>
-      </w:r>
       <w:bookmarkStart w:id="0" w:name="_GoBack"/>
       <w:bookmarkEnd w:id="0"/>
     </w:p>
     <w:p>
+      <w:r>
+        <w:t>There are many Organization pushed the limits to scalability</w:t>
+      </w:r>
+    </w:p>
+    <w:p>
+      <w:proofErr w:type="spellStart"/>
+      <w:r>
+        <w:rPr>
+          <w:b/>
+        </w:rPr>
+        <w:t>Mongodb</w:t>
+      </w:r>
+      <w:proofErr w:type="spellEnd"/>
+      <w:r>
+        <w:rPr>
+          <w:b/>
+        </w:rPr>
+        <w:t xml:space="preserve"> </w:t>
+      </w:r>
+      <w:proofErr w:type="gramStart"/>
+      <w:r>
+        <w:rPr>
+          <w:b/>
+        </w:rPr>
+        <w:t>Atlas</w:t>
+      </w:r>
+      <w:r>
+        <w:t xml:space="preserve"> </w:t>
+      </w:r>
+      <w:r>
+        <w:t xml:space="preserve"> is</w:t>
+      </w:r>
+      <w:proofErr w:type="gramEnd"/>
+      <w:r>
+        <w:t xml:space="preserve"> providing high-scale</w:t>
+      </w:r>
+      <w:r>
+        <w:t xml:space="preserve"> Cloud based database with operations and security</w:t>
+      </w:r>
+      <w:r>
+        <w:t xml:space="preserve"> best pra</w:t>
+      </w:r>
+      <w:r>
+        <w:t xml:space="preserve">ctices built in. Easily deploy and scale </w:t>
+      </w:r>
+      <w:r>
+        <w:t>at the public cloud of your choice.</w:t>
+      </w:r>
+    </w:p>
+    <w:p>
+      <w:proofErr w:type="spellStart"/>
+      <w:r>
+        <w:rPr>
+          <w:b/>
+        </w:rPr>
+        <w:t>Mongodb</w:t>
+      </w:r>
+      <w:proofErr w:type="spellEnd"/>
+      <w:r>
+        <w:rPr>
+          <w:b/>
+        </w:rPr>
+        <w:t xml:space="preserve"> Ops Manager</w:t>
+      </w:r>
+      <w:r>
+        <w:t xml:space="preserve">, it helps automate and monitor the database on your self-managed environment. </w:t>
+      </w:r>
+      <w:proofErr w:type="spellStart"/>
+      <w:r>
+        <w:t>Mongodb</w:t>
+      </w:r>
+      <w:proofErr w:type="spellEnd"/>
+      <w:r>
+        <w:t xml:space="preserve"> OPS Manager is available for </w:t>
+      </w:r>
+      <w:proofErr w:type="spellStart"/>
+      <w:r>
+        <w:t>Mingodb</w:t>
+      </w:r>
+      <w:proofErr w:type="spellEnd"/>
+      <w:r>
+        <w:t xml:space="preserve"> Cloud Manager</w:t>
+      </w:r>
+    </w:p>
+    <w:p>
+      <w:pPr>
+        <w:rPr>
+          <w:b/>
+        </w:rPr>
+      </w:pPr>
+      <w:proofErr w:type="spellStart"/>
+      <w:r>
+        <w:rPr>
+          <w:b/>
+        </w:rPr>
+        <w:t>Mongodb</w:t>
+      </w:r>
+      <w:proofErr w:type="spellEnd"/>
+      <w:r>
+        <w:rPr>
+          <w:b/>
+        </w:rPr>
+        <w:t xml:space="preserve"> Cloud Manager </w:t>
+      </w:r>
+      <w:proofErr w:type="gramStart"/>
+      <w:r>
+        <w:rPr>
+          <w:b/>
+        </w:rPr>
+        <w:t>vs</w:t>
+      </w:r>
+      <w:proofErr w:type="gramEnd"/>
+      <w:r>
+        <w:rPr>
+          <w:b/>
+        </w:rPr>
+        <w:t xml:space="preserve"> </w:t>
+      </w:r>
+      <w:proofErr w:type="spellStart"/>
+      <w:r>
+        <w:rPr>
+          <w:b/>
+        </w:rPr>
+        <w:t>Mongodb</w:t>
+      </w:r>
+      <w:proofErr w:type="spellEnd"/>
+      <w:r>
+        <w:rPr>
+          <w:b/>
+        </w:rPr>
+        <w:t xml:space="preserve"> Atlas?</w:t>
+      </w:r>
+    </w:p>
+    <w:p>
+      <w:r>
+        <w:t>Cloud Manager is useful when you want to manager your infrastructure, but still you want to automate backups and monitoring</w:t>
+      </w:r>
+      <w:r>
+        <w:t>.</w:t>
+      </w:r>
+      <w:r>
+        <w:br/>
+      </w:r>
+      <w:proofErr w:type="gramStart"/>
+      <w:r>
+        <w:t>Atlas,</w:t>
+      </w:r>
+      <w:proofErr w:type="gramEnd"/>
+      <w:r>
+        <w:t xml:space="preserve"> goes one step further by automating the infrastructure. It is a true database as a service by </w:t>
+      </w:r>
+      <w:proofErr w:type="spellStart"/>
+      <w:r>
+        <w:t>Mongodb</w:t>
+      </w:r>
+      <w:proofErr w:type="spellEnd"/>
+      <w:r>
+        <w:t xml:space="preserve">. All you have to worry about is how to use </w:t>
+      </w:r>
+      <w:proofErr w:type="spellStart"/>
+      <w:r>
+        <w:t>mongodb</w:t>
+      </w:r>
+      <w:proofErr w:type="spellEnd"/>
+      <w:r>
+        <w:t>, it hide all the complexity of managing server.</w:t>
+      </w:r>
+    </w:p>
+    <w:p>
+      <w:pPr>
+        <w:rPr>
+          <w:b/>
+          <w:u w:val="single"/>
+        </w:rPr>
+      </w:pPr>
+      <w:r>
+        <w:rPr>
+          <w:b/>
+          <w:u w:val="single"/>
+        </w:rPr>
+        <w:t>Performance best practices:</w:t>
+      </w:r>
+    </w:p>
+    <w:p>
+      <w:proofErr w:type="spellStart"/>
+      <w:r>
+        <w:t>Mongodb</w:t>
+      </w:r>
+      <w:proofErr w:type="spellEnd"/>
+      <w:r>
+        <w:t xml:space="preserve"> is designed to meet the demands for all the modern Applications.</w:t>
+      </w:r>
+    </w:p>
+    <w:p>
+      <w:r>
+        <w:t>Data modeling</w:t>
+      </w:r>
+      <w:r>
+        <w:t xml:space="preserve"> will help to achieve the </w:t>
+      </w:r>
+      <w:r>
+        <w:rPr>
+          <w:b/>
+        </w:rPr>
+        <w:t>best way of handling data</w:t>
+      </w:r>
+      <w:r>
+        <w:t xml:space="preserve"> </w:t>
+      </w:r>
+    </w:p>
+    <w:p>
+      <w:pPr>
+        <w:rPr>
+          <w:b/>
+        </w:rPr>
+      </w:pPr>
+      <w:r>
+        <w:t xml:space="preserve">Distributed design, intelligently allowing you to </w:t>
+      </w:r>
+      <w:r>
+        <w:rPr>
+          <w:b/>
+        </w:rPr>
+        <w:t>put data where you want it</w:t>
+      </w:r>
+    </w:p>
+    <w:p>
+      <w:r>
+        <w:t xml:space="preserve">A unified experience that </w:t>
+      </w:r>
+      <w:r>
+        <w:rPr>
+          <w:b/>
+        </w:rPr>
+        <w:t>run anywhere</w:t>
+      </w:r>
+      <w:r>
+        <w:t>, this will eliminate the vendor lock-in</w:t>
+      </w:r>
+    </w:p>
+    <w:p>
+      <w:pPr>
+        <w:rPr>
+          <w:b/>
+        </w:rPr>
+      </w:pPr>
+      <w:proofErr w:type="spellStart"/>
+      <w:r>
+        <w:rPr>
+          <w:b/>
+        </w:rPr>
+        <w:t>WiredTiger</w:t>
+      </w:r>
+      <w:proofErr w:type="spellEnd"/>
+      <w:r>
+        <w:rPr>
+          <w:b/>
+        </w:rPr>
+        <w:t xml:space="preserve"> storage engine</w:t>
+      </w:r>
+    </w:p>
+    <w:p>
+      <w:pPr>
+        <w:rPr>
+          <w:b/>
+        </w:rPr>
+      </w:pPr>
+      <w:r>
+        <w:rPr>
+          <w:b/>
+        </w:rPr>
+        <w:t>Encrypted storage engine</w:t>
+      </w:r>
+    </w:p>
+    <w:p>
+      <w:pPr>
+        <w:rPr>
+          <w:b/>
+        </w:rPr>
+      </w:pPr>
+      <w:r>
+        <w:rPr>
+          <w:b/>
+        </w:rPr>
+        <w:t>In-memory storage engine</w:t>
+      </w:r>
+    </w:p>
+    <w:p>
       <w:pPr>
         <w:rPr>
           <w:b/>
@@ -421,7 +419,247 @@
         <w:t>(deprecated)</w:t>
       </w:r>
     </w:p>
-    <w:p/>
+    <w:p>
+      <w:pPr>
+        <w:rPr>
+          <w:b/>
+        </w:rPr>
+      </w:pPr>
+    </w:p>
+    <w:p>
+      <w:pPr>
+        <w:rPr>
+          <w:b/>
+        </w:rPr>
+      </w:pPr>
+    </w:p>
+    <w:p>
+      <w:pPr>
+        <w:rPr>
+          <w:b/>
+          <w:u w:val="single"/>
+        </w:rPr>
+      </w:pPr>
+      <w:r>
+        <w:rPr>
+          <w:b/>
+          <w:u w:val="single"/>
+        </w:rPr>
+        <w:lastRenderedPageBreak/>
+        <w:t>Hardware level performance</w:t>
+      </w:r>
+    </w:p>
+    <w:p>
+      <w:pPr>
+        <w:pStyle w:val="ListParagraph"/>
+        <w:numPr>
+          <w:ilvl w:val="0"/>
+          <w:numId w:val="2"/>
+        </w:numPr>
+      </w:pPr>
+      <w:r>
+        <w:t>Ensure your working set fits in RAM</w:t>
+      </w:r>
+    </w:p>
+    <w:p>
+      <w:pPr>
+        <w:pStyle w:val="ListParagraph"/>
+        <w:numPr>
+          <w:ilvl w:val="0"/>
+          <w:numId w:val="2"/>
+        </w:numPr>
+      </w:pPr>
+      <w:r>
+        <w:t>Configure compression for storage and I/O-intensive workloads</w:t>
+      </w:r>
+    </w:p>
+    <w:p>
+      <w:pPr>
+        <w:pStyle w:val="ListParagraph"/>
+        <w:numPr>
+          <w:ilvl w:val="0"/>
+          <w:numId w:val="2"/>
+        </w:numPr>
+      </w:pPr>
+      <w:r>
+        <w:t>Combine multiple storage &amp; compression types</w:t>
+      </w:r>
+    </w:p>
+    <w:p>
+      <w:pPr>
+        <w:pStyle w:val="ListParagraph"/>
+        <w:numPr>
+          <w:ilvl w:val="0"/>
+          <w:numId w:val="2"/>
+        </w:numPr>
+      </w:pPr>
+      <w:r>
+        <w:t>Dedicate each server to a single role in the system</w:t>
+      </w:r>
+    </w:p>
+    <w:p>
+      <w:pPr>
+        <w:pStyle w:val="ListParagraph"/>
+        <w:numPr>
+          <w:ilvl w:val="0"/>
+          <w:numId w:val="2"/>
+        </w:numPr>
+      </w:pPr>
+      <w:r>
+        <w:t>Use multiple query routers</w:t>
+      </w:r>
+    </w:p>
+    <w:p>
+      <w:pPr>
+        <w:pStyle w:val="ListParagraph"/>
+        <w:numPr>
+          <w:ilvl w:val="0"/>
+          <w:numId w:val="2"/>
+        </w:numPr>
+      </w:pPr>
+      <w:r>
+        <w:t>Exploit multiple cores</w:t>
+      </w:r>
+    </w:p>
+    <w:p>
+      <w:pPr>
+        <w:pStyle w:val="ListParagraph"/>
+        <w:numPr>
+          <w:ilvl w:val="0"/>
+          <w:numId w:val="2"/>
+        </w:numPr>
+      </w:pPr>
+      <w:r>
+        <w:t>Network Compression</w:t>
+      </w:r>
+    </w:p>
+    <w:p>
+      <w:pPr>
+        <w:rPr>
+          <w:b/>
+          <w:u w:val="single"/>
+        </w:rPr>
+      </w:pPr>
+      <w:r>
+        <w:rPr>
+          <w:b/>
+          <w:u w:val="single"/>
+        </w:rPr>
+        <w:t>Software level performance</w:t>
+      </w:r>
+    </w:p>
+    <w:p>
+      <w:pPr>
+        <w:pStyle w:val="ListParagraph"/>
+        <w:numPr>
+          <w:ilvl w:val="0"/>
+          <w:numId w:val="2"/>
+        </w:numPr>
+        <w:rPr>
+          <w:b/>
+          <w:u w:val="single"/>
+        </w:rPr>
+      </w:pPr>
+      <w:r>
+        <w:t>Issue updates to only modify fields that have changed</w:t>
+      </w:r>
+    </w:p>
+    <w:p>
+      <w:pPr>
+        <w:pStyle w:val="ListParagraph"/>
+        <w:numPr>
+          <w:ilvl w:val="0"/>
+          <w:numId w:val="2"/>
+        </w:numPr>
+        <w:rPr>
+          <w:b/>
+          <w:u w:val="single"/>
+        </w:rPr>
+      </w:pPr>
+      <w:r>
+        <w:t>Avoid negation in queries</w:t>
+      </w:r>
+    </w:p>
+    <w:p>
+      <w:pPr>
+        <w:pStyle w:val="ListParagraph"/>
+        <w:numPr>
+          <w:ilvl w:val="0"/>
+          <w:numId w:val="2"/>
+        </w:numPr>
+        <w:rPr>
+          <w:b/>
+          <w:u w:val="single"/>
+        </w:rPr>
+      </w:pPr>
+      <w:r>
+        <w:t>Use covered queries when possible (explain())</w:t>
+      </w:r>
+    </w:p>
+    <w:p>
+      <w:pPr>
+        <w:pStyle w:val="ListParagraph"/>
+        <w:numPr>
+          <w:ilvl w:val="0"/>
+          <w:numId w:val="2"/>
+        </w:numPr>
+        <w:rPr>
+          <w:b/>
+          <w:u w:val="single"/>
+        </w:rPr>
+      </w:pPr>
+      <w:r>
+        <w:t>Update multiple array elements in a single operation(</w:t>
+      </w:r>
+      <w:proofErr w:type="spellStart"/>
+      <w:r>
+        <w:t>arrayFilters</w:t>
+      </w:r>
+      <w:proofErr w:type="spellEnd"/>
+      <w:r>
+        <w:t>)</w:t>
+      </w:r>
+    </w:p>
+    <w:p>
+      <w:pPr>
+        <w:pStyle w:val="ListParagraph"/>
+        <w:numPr>
+          <w:ilvl w:val="0"/>
+          <w:numId w:val="2"/>
+        </w:numPr>
+        <w:rPr>
+          <w:b/>
+          <w:u w:val="single"/>
+        </w:rPr>
+      </w:pPr>
+      <w:r>
+        <w:t xml:space="preserve">Use the most recent drivers from MongoDB </w:t>
+      </w:r>
+    </w:p>
+    <w:p>
+      <w:pPr>
+        <w:pStyle w:val="ListParagraph"/>
+        <w:numPr>
+          <w:ilvl w:val="0"/>
+          <w:numId w:val="2"/>
+        </w:numPr>
+        <w:rPr>
+          <w:b/>
+          <w:u w:val="single"/>
+        </w:rPr>
+      </w:pPr>
+      <w:r>
+        <w:t xml:space="preserve">Use hash-based </w:t>
+      </w:r>
+      <w:proofErr w:type="spellStart"/>
+      <w:r>
+        <w:t>sharding</w:t>
+      </w:r>
+      <w:proofErr w:type="spellEnd"/>
+      <w:r>
+        <w:t xml:space="preserve"> when appropriate</w:t>
+      </w:r>
+    </w:p>
     <w:sectPr>
       <w:pgSz w:w="12240" w:h="15840"/>
       <w:pgMar w:top="1440" w:right="1440" w:bottom="1440" w:left="1440" w:header="720" w:footer="720" w:gutter="0"/>

</xml_diff>